<commit_message>
Update Entrevista Euipo técnico.docx
</commit_message>
<xml_diff>
--- a/Entrevista Euipo técnico.docx
+++ b/Entrevista Euipo técnico.docx
@@ -537,6 +537,7 @@
         <w:rPr>
           <w:b/>
           <w:color w:val="282625"/>
+          <w:highlight w:val="yellow"/>
           <w:lang w:val="es-AR"/>
         </w:rPr>
         <w:t>el programa tiene más o menos como inscripción propia la prov</w:t>
@@ -545,6 +546,7 @@
         <w:rPr>
           <w:b/>
           <w:color w:val="282625"/>
+          <w:highlight w:val="yellow"/>
           <w:lang w:val="es-AR"/>
         </w:rPr>
         <w:t>incia 12 años aproximadamente. S</w:t>
@@ -553,6 +555,7 @@
         <w:rPr>
           <w:b/>
           <w:color w:val="282625"/>
+          <w:highlight w:val="yellow"/>
           <w:lang w:val="es-AR"/>
         </w:rPr>
         <w:t>e empezó a trabajar en el año 2007</w:t>
@@ -561,6 +564,7 @@
         <w:rPr>
           <w:b/>
           <w:color w:val="282625"/>
+          <w:highlight w:val="yellow"/>
           <w:lang w:val="es-AR"/>
         </w:rPr>
         <w:t>,</w:t>
@@ -569,6 +573,7 @@
         <w:rPr>
           <w:b/>
           <w:color w:val="282625"/>
+          <w:highlight w:val="yellow"/>
           <w:lang w:val="es-AR"/>
         </w:rPr>
         <w:t xml:space="preserve"> hay un decreto de creación por </w:t>
@@ -577,6 +582,7 @@
         <w:rPr>
           <w:b/>
           <w:color w:val="282625"/>
+          <w:highlight w:val="yellow"/>
           <w:lang w:val="es-AR"/>
         </w:rPr>
         <w:lastRenderedPageBreak/>
@@ -586,6 +592,7 @@
         <w:rPr>
           <w:b/>
           <w:color w:val="282625"/>
+          <w:highlight w:val="yellow"/>
           <w:lang w:val="es-AR"/>
         </w:rPr>
         <w:t>uir desarrollando el programa. E</w:t>
@@ -594,6 +601,7 @@
         <w:rPr>
           <w:b/>
           <w:color w:val="282625"/>
+          <w:highlight w:val="yellow"/>
           <w:lang w:val="es-AR"/>
         </w:rPr>
         <w:t>l programa cuando inició era como un experimento</w:t>
@@ -602,6 +610,7 @@
         <w:rPr>
           <w:b/>
           <w:color w:val="282625"/>
+          <w:highlight w:val="yellow"/>
           <w:lang w:val="es-AR"/>
         </w:rPr>
         <w:t>,</w:t>
@@ -610,6 +619,7 @@
         <w:rPr>
           <w:b/>
           <w:color w:val="282625"/>
+          <w:highlight w:val="yellow"/>
           <w:lang w:val="es-AR"/>
         </w:rPr>
         <w:t xml:space="preserve"> una cosa muy precaria</w:t>
@@ -618,6 +628,7 @@
         <w:rPr>
           <w:b/>
           <w:color w:val="282625"/>
+          <w:highlight w:val="yellow"/>
           <w:lang w:val="es-AR"/>
         </w:rPr>
         <w:t>,</w:t>
@@ -626,6 +637,7 @@
         <w:rPr>
           <w:b/>
           <w:color w:val="282625"/>
+          <w:highlight w:val="yellow"/>
           <w:lang w:val="es-AR"/>
         </w:rPr>
         <w:t xml:space="preserve"> nadie sabía cómo podía funcionar, empezamos cuando todavía es</w:t>
@@ -634,6 +646,7 @@
         <w:rPr>
           <w:b/>
           <w:color w:val="282625"/>
+          <w:highlight w:val="yellow"/>
           <w:lang w:val="es-AR"/>
         </w:rPr>
         <w:t>tábamos en la sala Lavardén la D</w:t>
@@ -642,6 +655,7 @@
         <w:rPr>
           <w:b/>
           <w:color w:val="282625"/>
+          <w:highlight w:val="yellow"/>
           <w:lang w:val="es-AR"/>
         </w:rPr>
         <w:t>irección estaba en ese lugar</w:t>
@@ -650,6 +664,7 @@
         <w:rPr>
           <w:b/>
           <w:color w:val="282625"/>
+          <w:highlight w:val="yellow"/>
           <w:lang w:val="es-AR"/>
         </w:rPr>
         <w:t>, en el quinto piso. B</w:t>
@@ -658,6 +673,7 @@
         <w:rPr>
           <w:b/>
           <w:color w:val="282625"/>
+          <w:highlight w:val="yellow"/>
           <w:lang w:val="es-AR"/>
         </w:rPr>
         <w:t>ueno, ahí intentamos darle algunas vueltas, ver cómo podíamos proceder en los casos muy puntuales, era muy incipiente</w:t>
@@ -666,6 +682,7 @@
         <w:rPr>
           <w:b/>
           <w:color w:val="282625"/>
+          <w:highlight w:val="yellow"/>
           <w:lang w:val="es-AR"/>
         </w:rPr>
         <w:t>,</w:t>
@@ -674,9 +691,18 @@
         <w:rPr>
           <w:b/>
           <w:color w:val="282625"/>
-          <w:lang w:val="es-AR"/>
-        </w:rPr>
-        <w:t xml:space="preserve"> ahí todavía no había estructura y lo manejaba una sola persona, y se convoca a alguna gente de manera muy precaria porque estábamos viendo </w:t>
+          <w:highlight w:val="yellow"/>
+          <w:lang w:val="es-AR"/>
+        </w:rPr>
+        <w:t xml:space="preserve"> ahí todavía no había estructura y lo manejaba una sola persona, y se convoca a alguna gente</w:t>
+      </w:r>
+      <w:r>
+        <w:rPr>
+          <w:b/>
+          <w:color w:val="282625"/>
+          <w:lang w:val="es-AR"/>
+        </w:rPr>
+        <w:t xml:space="preserve"> de manera muy precaria porque estábamos viendo </w:t>
       </w:r>
       <w:r>
         <w:rPr>
@@ -1214,11 +1240,20 @@
           <w:color w:val="282625"/>
           <w:lang w:val="es-AR"/>
         </w:rPr>
-        <w:t xml:space="preserve">: No, en realidad la pregunta es interesante porque originalmente nosotros habíamos pensado un programa y le dimos un protocolo de intervención qué tenía que ver no con el cuidado que hoy nos insume más de la mitad del programa, qué tiene que ver con el cuidado en hospitales o en instituciones donde se supone que tiene que haber personal que </w:t>
-      </w:r>
-      <w:r>
-        <w:rPr>
-          <w:color w:val="282625"/>
+        <w:t xml:space="preserve">: No, en realidad la </w:t>
+      </w:r>
+      <w:r>
+        <w:rPr>
+          <w:color w:val="282625"/>
+          <w:highlight w:val="yellow"/>
+          <w:lang w:val="es-AR"/>
+        </w:rPr>
+        <w:t xml:space="preserve">pregunta es interesante porque originalmente nosotros habíamos pensado un programa y le dimos un protocolo de intervención qué tenía que ver no con el cuidado que hoy nos insume más de la mitad del programa, qué tiene que ver con el cuidado en hospitales o en instituciones donde se supone que tiene que haber personal que </w:t>
+      </w:r>
+      <w:r>
+        <w:rPr>
+          <w:color w:val="282625"/>
+          <w:highlight w:val="yellow"/>
           <w:lang w:val="es-AR"/>
         </w:rPr>
         <w:t>está</w:t>
@@ -1226,6 +1261,7 @@
       <w:r>
         <w:rPr>
           <w:color w:val="282625"/>
+          <w:highlight w:val="yellow"/>
           <w:lang w:val="es-AR"/>
         </w:rPr>
         <w:t xml:space="preserve"> interviniendo, </w:t>
@@ -1234,9 +1270,18 @@
         <w:rPr>
           <w:b/>
           <w:color w:val="282625"/>
-          <w:lang w:val="es-AR"/>
-        </w:rPr>
-        <w:t>nosotros consideramos que la intervención del programa dentro de lugares de alojamientos no es aquello para lo cual fue pensado originalmente,</w:t>
+          <w:highlight w:val="yellow"/>
+          <w:lang w:val="es-AR"/>
+        </w:rPr>
+        <w:t>nosotros consideramos que la intervención del programa dentro de lugares de alojamientos no es aquello para lo cual fue pensado originalmente</w:t>
+      </w:r>
+      <w:r>
+        <w:rPr>
+          <w:b/>
+          <w:color w:val="282625"/>
+          <w:lang w:val="es-AR"/>
+        </w:rPr>
+        <w:t>,</w:t>
       </w:r>
       <w:r>
         <w:rPr>
@@ -1364,7 +1409,31 @@
           <w:color w:val="282625"/>
           <w:lang w:val="es-AR"/>
         </w:rPr>
-        <w:t>: Claro, justamente, bueno ahí venía lo que yo estaba tratando de expresar. Que queríamos diferenciar la parte de lo que es un cuidador ya que cualquiera que va un hospital encuentra tarjetitas en la mesa de la sala de personas que se ofrecen como cuidadoras, porque en realidad la intervención en un horario por ejemplo, los horarios que nosotros tenemos estandarizados</w:t>
+        <w:t xml:space="preserve">: Claro, justamente, bueno ahí venía lo que yo estaba tratando de expresar. Que queríamos </w:t>
+      </w:r>
+      <w:r>
+        <w:rPr>
+          <w:b/>
+          <w:i/>
+          <w:color w:val="282625"/>
+          <w:lang w:val="es-AR"/>
+        </w:rPr>
+        <w:t>diferenciar la parte de lo que es un cuidador</w:t>
+      </w:r>
+      <w:r>
+        <w:rPr>
+          <w:b/>
+          <w:color w:val="282625"/>
+          <w:lang w:val="es-AR"/>
+        </w:rPr>
+        <w:t xml:space="preserve"> </w:t>
+      </w:r>
+      <w:r>
+        <w:rPr>
+          <w:color w:val="282625"/>
+          <w:lang w:val="es-AR"/>
+        </w:rPr>
+        <w:t>ya que cualquiera que va un hospital encuentra tarjetitas en la mesa de la sala de personas que se ofrecen como cuidadoras, porque en realidad la intervención en un horario por ejemplo, los horarios que nosotros tenemos estandarizados</w:t>
       </w:r>
       <w:r>
         <w:rPr>
@@ -1471,10 +1540,19 @@
           <w:color w:val="282625"/>
           <w:lang w:val="es-AR"/>
         </w:rPr>
-        <w:t xml:space="preserve"> en los horarios de la mañana y en la tarde desde la parte de internación podría haber la posibilidad de alguna intervención distinta, un poco más propicia de un acompañamiento, porque a veces cuando son intervenciones largas los niños tienen la pos</w:t>
-      </w:r>
-      <w:r>
-        <w:rPr>
+        <w:t xml:space="preserve"> en los horarios de la mañana y en la tarde desde la parte de internación </w:t>
+      </w:r>
+      <w:r>
+        <w:rPr>
+          <w:b/>
+          <w:color w:val="282625"/>
+          <w:lang w:val="es-AR"/>
+        </w:rPr>
+        <w:t>podría haber la posibilidad de alguna intervención distinta, un poco más propicia de un acompañamiento, porque a veces cuando son intervenciones largas los niños tienen la pos</w:t>
+      </w:r>
+      <w:r>
+        <w:rPr>
+          <w:b/>
           <w:color w:val="282625"/>
           <w:lang w:val="es-AR"/>
         </w:rPr>
@@ -1482,6 +1560,7 @@
       </w:r>
       <w:r>
         <w:rPr>
+          <w:b/>
           <w:color w:val="282625"/>
           <w:lang w:val="es-AR"/>
         </w:rPr>
@@ -1489,6 +1568,7 @@
       </w:r>
       <w:r>
         <w:rPr>
+          <w:b/>
           <w:color w:val="282625"/>
           <w:lang w:val="es-AR"/>
         </w:rPr>
@@ -1496,10 +1576,18 @@
       </w:r>
       <w:r>
         <w:rPr>
-          <w:color w:val="282625"/>
-          <w:lang w:val="es-AR"/>
-        </w:rPr>
-        <w:t xml:space="preserve"> porque así la parte médica lo puede fundamentar, pero no deja de s</w:t>
+          <w:b/>
+          <w:color w:val="282625"/>
+          <w:lang w:val="es-AR"/>
+        </w:rPr>
+        <w:t xml:space="preserve"> </w:t>
+      </w:r>
+      <w:r>
+        <w:rPr>
+          <w:color w:val="282625"/>
+          <w:lang w:val="es-AR"/>
+        </w:rPr>
+        <w:t>porque así la parte médica lo puede fundamentar, pero no deja de s</w:t>
       </w:r>
       <w:r>
         <w:rPr>
@@ -1554,7 +1642,7 @@
           <w:color w:val="282625"/>
           <w:lang w:val="es-AR"/>
         </w:rPr>
-        <w:t xml:space="preserve">stado realmente tiene que abordar igual y bueno el programa ahí también ha tenido que volcarse en estas prácticas y tratar de buscar nuevas formas de intervención </w:t>
+        <w:t xml:space="preserve">stado realmente tiene que abordar igual y bueno el programa ahí también ha tenido que volcarse en estas prácticas y tratar de </w:t>
       </w:r>
       <w:r>
         <w:rPr>
@@ -1563,7 +1651,7 @@
           <w:lang w:val="es-AR"/>
         </w:rPr>
         <w:lastRenderedPageBreak/>
-        <w:t xml:space="preserve">en estos sentidos, de </w:t>
+        <w:t xml:space="preserve">buscar nuevas formas de intervención en estos sentidos, de </w:t>
       </w:r>
       <w:r>
         <w:rPr>
@@ -1657,7 +1745,22 @@
           <w:color w:val="282625"/>
           <w:lang w:val="es-AR"/>
         </w:rPr>
-        <w:t xml:space="preserve">stamos hablando de que tenemos 350 personas trabajando como acompañantes, que van </w:t>
+        <w:t xml:space="preserve">stamos hablando de que </w:t>
+      </w:r>
+      <w:r>
+        <w:rPr>
+          <w:b/>
+          <w:color w:val="282625"/>
+          <w:lang w:val="es-AR"/>
+        </w:rPr>
+        <w:t>tenemos 350</w:t>
+      </w:r>
+      <w:r>
+        <w:rPr>
+          <w:color w:val="282625"/>
+          <w:lang w:val="es-AR"/>
+        </w:rPr>
+        <w:t xml:space="preserve"> personas trabajando como acompañantes, que van </w:t>
       </w:r>
       <w:r>
         <w:rPr>
@@ -1887,8 +1990,6 @@
         </w:rPr>
         <w:t xml:space="preserve">psicólogos, tenemos trabajador social, no tenemos </w:t>
       </w:r>
-      <w:bookmarkStart w:id="0" w:name="_GoBack"/>
-      <w:bookmarkEnd w:id="0"/>
       <w:r>
         <w:rPr>
           <w:color w:val="282625"/>
@@ -1978,11 +2079,20 @@
           <w:color w:val="282625"/>
           <w:lang w:val="es-AR"/>
         </w:rPr>
-        <w:t xml:space="preserve"> tienen que hacer entrevistas. L</w:t>
-      </w:r>
-      <w:r>
-        <w:rPr>
-          <w:color w:val="282625"/>
+        <w:t xml:space="preserve"> tienen que hacer entrevistas. </w:t>
+      </w:r>
+      <w:r>
+        <w:rPr>
+          <w:color w:val="282625"/>
+          <w:highlight w:val="yellow"/>
+          <w:lang w:val="es-AR"/>
+        </w:rPr>
+        <w:t>L</w:t>
+      </w:r>
+      <w:r>
+        <w:rPr>
+          <w:color w:val="282625"/>
+          <w:highlight w:val="yellow"/>
           <w:lang w:val="es-AR"/>
         </w:rPr>
         <w:t>a dinámica que tiene este programa es día a día, contamos más o menos con un promedio mensual de 15 a 2</w:t>
@@ -1990,6 +2100,7 @@
       <w:r>
         <w:rPr>
           <w:color w:val="282625"/>
+          <w:highlight w:val="yellow"/>
           <w:lang w:val="es-AR"/>
         </w:rPr>
         <w:t xml:space="preserve">0 cronogramas de 24 horas </w:t>
@@ -1997,6 +2108,7 @@
       <w:r>
         <w:rPr>
           <w:color w:val="282625"/>
+          <w:highlight w:val="yellow"/>
           <w:lang w:val="es-AR"/>
         </w:rPr>
         <w:t>con lo cual eso te da</w:t>
@@ -2004,6 +2116,7 @@
       <w:r>
         <w:rPr>
           <w:color w:val="282625"/>
+          <w:highlight w:val="yellow"/>
           <w:lang w:val="es-AR"/>
         </w:rPr>
         <w:t xml:space="preserve"> una visión de la </w:t>
@@ -2011,6 +2124,7 @@
       <w:r>
         <w:rPr>
           <w:color w:val="282625"/>
+          <w:highlight w:val="yellow"/>
           <w:lang w:val="es-AR"/>
         </w:rPr>
         <w:lastRenderedPageBreak/>
@@ -2019,6 +2133,7 @@
       <w:r>
         <w:rPr>
           <w:color w:val="282625"/>
+          <w:highlight w:val="yellow"/>
           <w:lang w:val="es-AR"/>
         </w:rPr>
         <w:t>intervienen. C</w:t>
@@ -2026,6 +2141,7 @@
       <w:r>
         <w:rPr>
           <w:color w:val="282625"/>
+          <w:highlight w:val="yellow"/>
           <w:lang w:val="es-AR"/>
         </w:rPr>
         <w:t>omo decía antes cada cronograma está conformado con tres turnos, tenemos niños alojados en casi todas las instituciones hospitalarias, y algunas instituciones de Salud Mental con l</w:t>
@@ -2033,9 +2149,17 @@
       <w:r>
         <w:rPr>
           <w:color w:val="282625"/>
-          <w:lang w:val="es-AR"/>
-        </w:rPr>
-        <w:t>as cuales también trabajamos. La</w:t>
+          <w:highlight w:val="yellow"/>
+          <w:lang w:val="es-AR"/>
+        </w:rPr>
+        <w:t>as cuales también trabajamos</w:t>
+      </w:r>
+      <w:r>
+        <w:rPr>
+          <w:color w:val="282625"/>
+          <w:lang w:val="es-AR"/>
+        </w:rPr>
+        <w:t>. La</w:t>
       </w:r>
       <w:r>
         <w:rPr>
@@ -3232,7 +3356,20 @@
           <w:szCs w:val="24"/>
           <w:lang w:val="es-AR"/>
         </w:rPr>
-        <w:t>Fernando:</w:t>
+        <w:t>Fer</w:t>
+      </w:r>
+      <w:bookmarkStart w:id="0" w:name="_GoBack"/>
+      <w:bookmarkEnd w:id="0"/>
+      <w:r>
+        <w:rPr>
+          <w:rFonts w:ascii="Times New Roman" w:eastAsia="Times New Roman" w:hAnsi="Times New Roman" w:cs="Times New Roman"/>
+          <w:b/>
+          <w:color w:val="282625"/>
+          <w:sz w:val="24"/>
+          <w:szCs w:val="24"/>
+          <w:lang w:val="es-AR"/>
+        </w:rPr>
+        <w:t>nando:</w:t>
       </w:r>
       <w:r>
         <w:rPr>

</xml_diff>